<commit_message>
Update Projects KAI & Skills
</commit_message>
<xml_diff>
--- a/file/CV-MUHAMMAD RAMDHANI-EN-2024-1.docx
+++ b/file/CV-MUHAMMAD RAMDHANI-EN-2024-1.docx
@@ -207,9 +207,6 @@
           <w:p>
             <w:pPr>
               <w:pStyle w:val="Contact"/>
-              <w:rPr>
-                <w:color w:val="030303"/>
-              </w:rPr>
             </w:pPr>
             <w:hyperlink r:id="rId10" w:history="1">
               <w:r>
@@ -218,23 +215,15 @@
                   <w:color w:val="808080" w:themeColor="background1" w:themeShade="80"/>
                   <w:u w:val="none"/>
                 </w:rPr>
-                <w:t>https://dhanikitkat.github.io/portofolio</w:t>
+                <w:t>https://dhanikitkat.github.io/portofolio/</w:t>
               </w:r>
             </w:hyperlink>
             <w:r>
-              <w:t xml:space="preserve"> </w:t>
-            </w:r>
-            <w:r>
-              <w:rPr>
-                <w:rFonts w:ascii="Inter" w:hAnsi="Inter"/>
-                <w:b w:val="0"/>
+              <w:rPr>
                 <w:noProof/>
-                <w:color w:val="010101"/>
-                <w:spacing w:val="-19"/>
-                <w:position w:val="-4"/>
               </w:rPr>
               <w:drawing>
-                <wp:inline distT="0" distB="0" distL="0" distR="0" wp14:anchorId="102738AD" wp14:editId="4621CA41">
+                <wp:inline distT="0" distB="0" distL="0" distR="0" wp14:anchorId="102738AD" wp14:editId="7B224568">
                   <wp:extent cx="119743" cy="119743"/>
                   <wp:effectExtent l="0" t="0" r="0" b="0"/>
                   <wp:docPr id="2124526949" name="Picture 8">
@@ -308,7 +297,15 @@
               <w:pStyle w:val="BodyText"/>
             </w:pPr>
             <w:r>
-              <w:t>I am a fresh graduate majoring in Information Systems with 2 years experience in the data field, including 1.5 years as a Data Analyst Intern at Mercu Buana University, and 6 months as a Data Processing Intern at Marketing Research Indonesia. Proficient in using Google Spreadsheet, Excel, and Google Appscript WebApp, and has the ability to export real-time data and create real-time dashboards using Looker or Tableau. I am also capable of using Python and R to perform statistical analysis, data scraping, sentiment analysis, and emotion prediction.</w:t>
+              <w:t xml:space="preserve">I am a fresh graduate majoring in Information Systems with 2 years experience in the data field, including 1.5 years as a Data Analyst Intern at Mercu Buana University, and 6 months as a Data Processing Intern at Marketing Research Indonesia. Proficient in using Google Spreadsheet, Excel, and Google Appscript WebApp, and </w:t>
+            </w:r>
+            <w:proofErr w:type="gramStart"/>
+            <w:r>
+              <w:t>has the ability to</w:t>
+            </w:r>
+            <w:proofErr w:type="gramEnd"/>
+            <w:r>
+              <w:t xml:space="preserve"> export real-time data and create real-time dashboards using Looker or Tableau. I am also capable of using Python and R to perform statistical analysis, data scraping, sentiment analysis, and emotion prediction.</w:t>
             </w:r>
           </w:p>
         </w:tc>
@@ -684,7 +681,23 @@
                 <w:sz w:val="18"/>
                 <w:szCs w:val="18"/>
               </w:rPr>
-              <w:t>Manage survey scripts with LimeSurvey, Google Forms, and Survey To Go, and carry out monitoring to detect data gaps using spreadsheet formulas.</w:t>
+              <w:t xml:space="preserve">Manage survey scripts with LimeSurvey, Google Forms, and Survey </w:t>
+            </w:r>
+            <w:proofErr w:type="gramStart"/>
+            <w:r>
+              <w:rPr>
+                <w:sz w:val="18"/>
+                <w:szCs w:val="18"/>
+              </w:rPr>
+              <w:t>To</w:t>
+            </w:r>
+            <w:proofErr w:type="gramEnd"/>
+            <w:r>
+              <w:rPr>
+                <w:sz w:val="18"/>
+                <w:szCs w:val="18"/>
+              </w:rPr>
+              <w:t xml:space="preserve"> Go, and carry out monitoring to detect data gaps using spreadsheet formulas.</w:t>
             </w:r>
           </w:p>
           <w:p>
@@ -2448,10 +2461,18 @@
               <w:t>Programming Tools</w:t>
             </w:r>
             <w:r>
-              <w:t>: Google Apps Script WebApp, Google Collab</w:t>
-            </w:r>
-            <w:r>
-              <w:t>,VS Code, R</w:t>
+              <w:t xml:space="preserve">: Google Apps Script WebApp, Google </w:t>
+            </w:r>
+            <w:proofErr w:type="gramStart"/>
+            <w:r>
+              <w:t>Collab</w:t>
+            </w:r>
+            <w:r>
+              <w:t>,VS</w:t>
+            </w:r>
+            <w:proofErr w:type="gramEnd"/>
+            <w:r>
+              <w:t xml:space="preserve"> Code, R</w:t>
             </w:r>
             <w:r>
               <w:t xml:space="preserve"> Studio.</w:t>
@@ -3049,13 +3070,19 @@
               <w:rPr>
                 <w:w w:val="105"/>
               </w:rPr>
-              <w:t xml:space="preserve">Analisis Sentiment </w:t>
+              <w:t>Sentiment Analysis</w:t>
             </w:r>
             <w:r>
               <w:rPr>
                 <w:w w:val="105"/>
               </w:rPr>
-              <w:t>KAI Access</w:t>
+              <w:t xml:space="preserve"> </w:t>
+            </w:r>
+            <w:r>
+              <w:rPr>
+                <w:w w:val="105"/>
+              </w:rPr>
+              <w:t>Access by KAI</w:t>
             </w:r>
             <w:r>
               <w:rPr>
@@ -3073,7 +3100,7 @@
                 <w:position w:val="-4"/>
               </w:rPr>
               <w:drawing>
-                <wp:inline distT="0" distB="0" distL="0" distR="0" wp14:anchorId="3082BE14" wp14:editId="380E012F">
+                <wp:inline distT="0" distB="0" distL="0" distR="0" wp14:anchorId="3082BE14" wp14:editId="3F79CE43">
                   <wp:extent cx="119743" cy="119743"/>
                   <wp:effectExtent l="0" t="0" r="0" b="0"/>
                   <wp:docPr id="1307293055" name="Picture 8">
@@ -3086,7 +3113,7 @@
                     <a:graphicData uri="http://schemas.openxmlformats.org/drawingml/2006/picture">
                       <pic:pic xmlns:pic="http://schemas.openxmlformats.org/drawingml/2006/picture">
                         <pic:nvPicPr>
-                          <pic:cNvPr id="1820625854" name="Picture 8">
+                          <pic:cNvPr id="1307293055" name="Picture 8">
                             <a:hlinkClick r:id="rId20"/>
                           </pic:cNvPr>
                           <pic:cNvPicPr>
@@ -3175,7 +3202,7 @@
                   <wp:extent cx="119743" cy="119743"/>
                   <wp:effectExtent l="0" t="0" r="0" b="0"/>
                   <wp:docPr id="1820625854" name="Picture 8">
-                    <a:hlinkClick xmlns:a="http://schemas.openxmlformats.org/drawingml/2006/main" r:id="rId20"/>
+                    <a:hlinkClick xmlns:a="http://schemas.openxmlformats.org/drawingml/2006/main" r:id="rId21"/>
                   </wp:docPr>
                   <wp:cNvGraphicFramePr>
                     <a:graphicFrameLocks xmlns:a="http://schemas.openxmlformats.org/drawingml/2006/main" noChangeAspect="1"/>
@@ -3185,7 +3212,167 @@
                       <pic:pic xmlns:pic="http://schemas.openxmlformats.org/drawingml/2006/picture">
                         <pic:nvPicPr>
                           <pic:cNvPr id="1820625854" name="Picture 8">
-                            <a:hlinkClick r:id="rId20"/>
+                            <a:hlinkClick r:id="rId21"/>
+                          </pic:cNvPr>
+                          <pic:cNvPicPr>
+                            <a:picLocks noChangeAspect="1" noChangeArrowheads="1"/>
+                          </pic:cNvPicPr>
+                        </pic:nvPicPr>
+                        <pic:blipFill>
+                          <a:blip r:embed="rId11" cstate="print">
+                            <a:extLst>
+                              <a:ext uri="{28A0092B-C50C-407E-A947-70E740481C1C}">
+                                <a14:useLocalDpi xmlns:a14="http://schemas.microsoft.com/office/drawing/2010/main" val="0"/>
+                              </a:ext>
+                            </a:extLst>
+                          </a:blip>
+                          <a:srcRect/>
+                          <a:stretch>
+                            <a:fillRect/>
+                          </a:stretch>
+                        </pic:blipFill>
+                        <pic:spPr bwMode="auto">
+                          <a:xfrm>
+                            <a:off x="0" y="0"/>
+                            <a:ext cx="121312" cy="121312"/>
+                          </a:xfrm>
+                          <a:prstGeom prst="rect">
+                            <a:avLst/>
+                          </a:prstGeom>
+                          <a:noFill/>
+                          <a:ln>
+                            <a:noFill/>
+                          </a:ln>
+                        </pic:spPr>
+                      </pic:pic>
+                    </a:graphicData>
+                  </a:graphic>
+                </wp:inline>
+              </w:drawing>
+            </w:r>
+          </w:p>
+          <w:p>
+            <w:pPr>
+              <w:pStyle w:val="BodyText"/>
+              <w:numPr>
+                <w:ilvl w:val="0"/>
+                <w:numId w:val="4"/>
+              </w:numPr>
+              <w:rPr>
+                <w:w w:val="105"/>
+              </w:rPr>
+            </w:pPr>
+            <w:r>
+              <w:rPr>
+                <w:w w:val="105"/>
+              </w:rPr>
+              <w:t xml:space="preserve">Dashboard Sales Analytics </w:t>
+            </w:r>
+            <w:r>
+              <w:rPr>
+                <w:rFonts w:ascii="Inter" w:hAnsi="Inter"/>
+                <w:b/>
+                <w:noProof/>
+                <w:color w:val="010101"/>
+                <w:spacing w:val="-19"/>
+                <w:position w:val="-4"/>
+              </w:rPr>
+              <w:drawing>
+                <wp:inline distT="0" distB="0" distL="0" distR="0" wp14:anchorId="3586A57C" wp14:editId="0FCDBBAB">
+                  <wp:extent cx="119743" cy="119743"/>
+                  <wp:effectExtent l="0" t="0" r="0" b="0"/>
+                  <wp:docPr id="714860145" name="Picture 8">
+                    <a:hlinkClick xmlns:a="http://schemas.openxmlformats.org/drawingml/2006/main" r:id="rId22"/>
+                  </wp:docPr>
+                  <wp:cNvGraphicFramePr>
+                    <a:graphicFrameLocks xmlns:a="http://schemas.openxmlformats.org/drawingml/2006/main" noChangeAspect="1"/>
+                  </wp:cNvGraphicFramePr>
+                  <a:graphic xmlns:a="http://schemas.openxmlformats.org/drawingml/2006/main">
+                    <a:graphicData uri="http://schemas.openxmlformats.org/drawingml/2006/picture">
+                      <pic:pic xmlns:pic="http://schemas.openxmlformats.org/drawingml/2006/picture">
+                        <pic:nvPicPr>
+                          <pic:cNvPr id="714860145" name="Picture 8">
+                            <a:hlinkClick r:id="rId22"/>
+                          </pic:cNvPr>
+                          <pic:cNvPicPr>
+                            <a:picLocks noChangeAspect="1" noChangeArrowheads="1"/>
+                          </pic:cNvPicPr>
+                        </pic:nvPicPr>
+                        <pic:blipFill>
+                          <a:blip r:embed="rId11" cstate="print">
+                            <a:extLst>
+                              <a:ext uri="{28A0092B-C50C-407E-A947-70E740481C1C}">
+                                <a14:useLocalDpi xmlns:a14="http://schemas.microsoft.com/office/drawing/2010/main" val="0"/>
+                              </a:ext>
+                            </a:extLst>
+                          </a:blip>
+                          <a:srcRect/>
+                          <a:stretch>
+                            <a:fillRect/>
+                          </a:stretch>
+                        </pic:blipFill>
+                        <pic:spPr bwMode="auto">
+                          <a:xfrm>
+                            <a:off x="0" y="0"/>
+                            <a:ext cx="121312" cy="121312"/>
+                          </a:xfrm>
+                          <a:prstGeom prst="rect">
+                            <a:avLst/>
+                          </a:prstGeom>
+                          <a:noFill/>
+                          <a:ln>
+                            <a:noFill/>
+                          </a:ln>
+                        </pic:spPr>
+                      </pic:pic>
+                    </a:graphicData>
+                  </a:graphic>
+                </wp:inline>
+              </w:drawing>
+            </w:r>
+          </w:p>
+          <w:p>
+            <w:pPr>
+              <w:pStyle w:val="BodyText"/>
+              <w:numPr>
+                <w:ilvl w:val="0"/>
+                <w:numId w:val="4"/>
+              </w:numPr>
+              <w:rPr>
+                <w:w w:val="105"/>
+              </w:rPr>
+            </w:pPr>
+            <w:r>
+              <w:rPr>
+                <w:w w:val="105"/>
+              </w:rPr>
+              <w:t xml:space="preserve">Portofolio </w:t>
+            </w:r>
+            <w:r>
+              <w:rPr>
+                <w:rFonts w:ascii="Inter" w:hAnsi="Inter"/>
+                <w:b/>
+                <w:noProof/>
+                <w:color w:val="010101"/>
+                <w:spacing w:val="-19"/>
+                <w:position w:val="-4"/>
+              </w:rPr>
+              <w:drawing>
+                <wp:inline distT="0" distB="0" distL="0" distR="0" wp14:anchorId="539EDC63" wp14:editId="1079B249">
+                  <wp:extent cx="119743" cy="119743"/>
+                  <wp:effectExtent l="0" t="0" r="0" b="0"/>
+                  <wp:docPr id="394028996" name="Picture 8">
+                    <a:hlinkClick xmlns:a="http://schemas.openxmlformats.org/drawingml/2006/main" r:id="rId10"/>
+                  </wp:docPr>
+                  <wp:cNvGraphicFramePr>
+                    <a:graphicFrameLocks xmlns:a="http://schemas.openxmlformats.org/drawingml/2006/main" noChangeAspect="1"/>
+                  </wp:cNvGraphicFramePr>
+                  <a:graphic xmlns:a="http://schemas.openxmlformats.org/drawingml/2006/main">
+                    <a:graphicData uri="http://schemas.openxmlformats.org/drawingml/2006/picture">
+                      <pic:pic xmlns:pic="http://schemas.openxmlformats.org/drawingml/2006/picture">
+                        <pic:nvPicPr>
+                          <pic:cNvPr id="394028996" name="Picture 8">
+                            <a:hlinkClick r:id="rId10"/>
                           </pic:cNvPr>
                           <pic:cNvPicPr>
                             <a:picLocks noChangeAspect="1" noChangeArrowheads="1"/>

</xml_diff>